<commit_message>
Clean the repor and delete unused files
</commit_message>
<xml_diff>
--- a/Final-Group-Project-Report/Model Selection.docx
+++ b/Final-Group-Project-Report/Model Selection.docx
@@ -173,25 +173,13 @@
         <w:t xml:space="preserve"> </w:t>
       </w:r>
       <w:r>
-        <w:t>has two- or three-dimensional inputs.</w:t>
+        <w:t>has two- or three-dimensional inputs. It has weight functions that are not generally viewed as matrix</w:t>
       </w:r>
       <w:r>
         <w:t xml:space="preserve"> </w:t>
       </w:r>
       <w:r>
-        <w:t>It has weight functions that are not generally viewed as matrix</w:t>
-      </w:r>
-      <w:r>
-        <w:t xml:space="preserve"> </w:t>
-      </w:r>
-      <w:r>
-        <w:t>multiplication (or inner product) operations</w:t>
-      </w:r>
-      <w:r>
-        <w:t xml:space="preserve">, </w:t>
-      </w:r>
-      <w:r>
-        <w:t>The principal layer type for convolution networks is the</w:t>
+        <w:t>multiplication (or inner product) operations, The principal layer type for convolution networks is the</w:t>
       </w:r>
     </w:p>
     <w:p>
@@ -213,6 +201,9 @@
         <w:jc w:val="center"/>
       </w:pPr>
       <w:r>
+        <w:rPr>
+          <w:noProof/>
+        </w:rPr>
         <w:drawing>
           <wp:inline distT="0" distB="0" distL="0" distR="0" wp14:anchorId="7AF8D547" wp14:editId="5EC68883">
             <wp:extent cx="6038311" cy="2304365"/>
@@ -259,6 +250,23 @@
     <w:p>
       <w:r>
         <w:lastRenderedPageBreak/>
+        <w:t>TensorFlow</w:t>
+      </w:r>
+      <w:r>
+        <w:t xml:space="preserve">: </w:t>
+      </w:r>
+    </w:p>
+    <w:p>
+      <w:r>
+        <w:t>When it comes to pick platform for any</w:t>
+      </w:r>
+      <w:r>
+        <w:t xml:space="preserve"> deep learning </w:t>
+      </w:r>
+    </w:p>
+    <w:p/>
+    <w:p>
+      <w:r>
         <w:t xml:space="preserve">Model definition and building network: </w:t>
       </w:r>
     </w:p>
@@ -279,6 +287,9 @@
     </w:p>
     <w:p>
       <w:r>
+        <w:rPr>
+          <w:noProof/>
+        </w:rPr>
         <w:drawing>
           <wp:inline distT="0" distB="0" distL="0" distR="0" wp14:anchorId="486EB082" wp14:editId="4C248BAE">
             <wp:extent cx="3630440" cy="1514635"/>
@@ -335,6 +346,9 @@
     </w:p>
     <w:p>
       <w:r>
+        <w:rPr>
+          <w:noProof/>
+        </w:rPr>
         <w:drawing>
           <wp:inline distT="0" distB="0" distL="0" distR="0" wp14:anchorId="49E45C51" wp14:editId="2EF3FED7">
             <wp:extent cx="3630295" cy="1514575"/>
@@ -397,6 +411,9 @@
         <w:t> </w:t>
       </w:r>
       <w:r>
+        <w:rPr>
+          <w:noProof/>
+        </w:rPr>
         <w:drawing>
           <wp:inline distT="0" distB="0" distL="0" distR="0" wp14:anchorId="15584860" wp14:editId="10F3EC77">
             <wp:extent cx="3539905" cy="1814876"/>
@@ -445,14 +462,15 @@
         <w:t xml:space="preserve">: </w:t>
       </w:r>
       <w:r>
-        <w:t xml:space="preserve">Optimizer </w:t>
-      </w:r>
-      <w:r>
-        <w:t xml:space="preserve">Scheduler: </w:t>
-      </w:r>
-    </w:p>
-    <w:p>
-      <w:r>
+        <w:t xml:space="preserve">Optimizer Scheduler: </w:t>
+      </w:r>
+    </w:p>
+    <w:p>
+      <w:r>
+        <w:rPr>
+          <w:noProof/>
+        </w:rPr>
+        <w:lastRenderedPageBreak/>
         <w:drawing>
           <wp:inline distT="0" distB="0" distL="0" distR="0" wp14:anchorId="6BF6637E" wp14:editId="09297BD1">
             <wp:extent cx="5011533" cy="2489703"/>
@@ -716,6 +734,7 @@
     <w:lsdException w:name="HTML Sample" w:semiHidden="1" w:unhideWhenUsed="1"/>
     <w:lsdException w:name="HTML Typewriter" w:semiHidden="1" w:unhideWhenUsed="1"/>
     <w:lsdException w:name="HTML Variable" w:semiHidden="1" w:unhideWhenUsed="1"/>
+    <w:lsdException w:name="Normal Table" w:semiHidden="1" w:unhideWhenUsed="1"/>
     <w:lsdException w:name="annotation subject" w:semiHidden="1" w:unhideWhenUsed="1"/>
     <w:lsdException w:name="No List" w:semiHidden="1" w:unhideWhenUsed="1"/>
     <w:lsdException w:name="Outline List 1" w:semiHidden="1" w:unhideWhenUsed="1"/>
@@ -762,8 +781,10 @@
     <w:lsdException w:name="Table Subtle 2" w:semiHidden="1" w:unhideWhenUsed="1"/>
     <w:lsdException w:name="Table Web 1" w:semiHidden="1" w:unhideWhenUsed="1"/>
     <w:lsdException w:name="Table Web 2" w:semiHidden="1" w:unhideWhenUsed="1"/>
+    <w:lsdException w:name="Table Web 3" w:semiHidden="1" w:unhideWhenUsed="1"/>
     <w:lsdException w:name="Balloon Text" w:semiHidden="1" w:unhideWhenUsed="1"/>
     <w:lsdException w:name="Table Grid" w:uiPriority="39"/>
+    <w:lsdException w:name="Table Theme" w:semiHidden="1" w:unhideWhenUsed="1"/>
     <w:lsdException w:name="Placeholder Text" w:semiHidden="1"/>
     <w:lsdException w:name="No Spacing" w:uiPriority="1" w:qFormat="1"/>
     <w:lsdException w:name="Light Shading" w:uiPriority="60"/>

</xml_diff>